<commit_message>
finish mapping of database
</commit_message>
<xml_diff>
--- a/Newbee.AC/Required Document/required document.docx
+++ b/Newbee.AC/Required Document/required document.docx
@@ -47,7 +47,31 @@
         <w:rPr>
           <w:lang w:val="en-US" w:bidi="ar-EG"/>
         </w:rPr>
-        <w:t xml:space="preserve">Customer has ( Id , Addresses , </w:t>
+        <w:t>Customer has ( Id ,</w:t>
+      </w:r>
+      <w:r>
+        <w:rPr>
+          <w:lang w:val="en-US" w:bidi="ar-EG"/>
+        </w:rPr>
+        <w:t>First Line</w:t>
+      </w:r>
+      <w:r>
+        <w:rPr>
+          <w:lang w:val="en-US" w:bidi="ar-EG"/>
+        </w:rPr>
+        <w:t xml:space="preserve"> </w:t>
+      </w:r>
+      <w:r>
+        <w:rPr>
+          <w:lang w:val="en-US" w:bidi="ar-EG"/>
+        </w:rPr>
+        <w:t>,</w:t>
+      </w:r>
+      <w:r>
+        <w:rPr>
+          <w:lang w:val="en-US" w:bidi="ar-EG"/>
+        </w:rPr>
+        <w:t xml:space="preserve"> Addresses , </w:t>
       </w:r>
       <w:r>
         <w:rPr>
@@ -191,13 +215,7 @@
         <w:rPr>
           <w:lang w:val="en-US" w:bidi="ar-EG"/>
         </w:rPr>
-        <w:t>Stock</w:t>
-      </w:r>
-      <w:r>
-        <w:rPr>
-          <w:lang w:val="en-US" w:bidi="ar-EG"/>
-        </w:rPr>
-        <w:t xml:space="preserve"> , Description , Price , Images , </w:t>
+        <w:t xml:space="preserve">Stock , Description , Price , Images , </w:t>
       </w:r>
       <w:r>
         <w:rPr>
@@ -329,7 +347,31 @@
         <w:rPr>
           <w:lang w:val="en-US" w:bidi="ar-EG"/>
         </w:rPr>
-        <w:t>Order details ( Id )</w:t>
+        <w:t xml:space="preserve">Order details ( Id </w:t>
+      </w:r>
+      <w:r>
+        <w:rPr>
+          <w:lang w:val="en-US" w:bidi="ar-EG"/>
+        </w:rPr>
+        <w:t>, Quantity</w:t>
+      </w:r>
+      <w:r>
+        <w:rPr>
+          <w:lang w:val="en-US" w:bidi="ar-EG"/>
+        </w:rPr>
+        <w:t xml:space="preserve"> , Unit Price</w:t>
+      </w:r>
+      <w:r>
+        <w:rPr>
+          <w:lang w:val="en-US" w:bidi="ar-EG"/>
+        </w:rPr>
+        <w:t xml:space="preserve"> </w:t>
+      </w:r>
+      <w:r>
+        <w:rPr>
+          <w:lang w:val="en-US" w:bidi="ar-EG"/>
+        </w:rPr>
+        <w:t>)</w:t>
       </w:r>
     </w:p>
     <w:p>
@@ -432,6 +474,132 @@
           <w:lang w:val="en-US" w:bidi="ar-EG"/>
         </w:rPr>
         <w:t>Shipment ( Id, Tracking Number , Status ,Created At , Updated At )</w:t>
+      </w:r>
+    </w:p>
+    <w:p>
+      <w:pPr>
+        <w:pStyle w:val="ListParagraph"/>
+        <w:numPr>
+          <w:ilvl w:val="0"/>
+          <w:numId w:val="2"/>
+        </w:numPr>
+        <w:rPr>
+          <w:lang w:val="en-US" w:bidi="ar-EG"/>
+        </w:rPr>
+      </w:pPr>
+      <w:r>
+        <w:rPr>
+          <w:lang w:val="en-US" w:bidi="ar-EG"/>
+        </w:rPr>
+        <w:t>Country ( Id , Code ,Name )</w:t>
+      </w:r>
+    </w:p>
+    <w:p>
+      <w:pPr>
+        <w:pStyle w:val="ListParagraph"/>
+        <w:numPr>
+          <w:ilvl w:val="0"/>
+          <w:numId w:val="2"/>
+        </w:numPr>
+        <w:rPr>
+          <w:lang w:val="en-US" w:bidi="ar-EG"/>
+        </w:rPr>
+      </w:pPr>
+      <w:r>
+        <w:rPr>
+          <w:lang w:val="en-US" w:bidi="ar-EG"/>
+        </w:rPr>
+        <w:t>City ( Id, Code , Name )</w:t>
+      </w:r>
+    </w:p>
+    <w:p>
+      <w:pPr>
+        <w:pStyle w:val="ListParagraph"/>
+        <w:numPr>
+          <w:ilvl w:val="0"/>
+          <w:numId w:val="2"/>
+        </w:numPr>
+        <w:rPr>
+          <w:lang w:val="en-US" w:bidi="ar-EG"/>
+        </w:rPr>
+      </w:pPr>
+      <w:r>
+        <w:rPr>
+          <w:lang w:val="en-US" w:bidi="ar-EG"/>
+        </w:rPr>
+        <w:t>Zone ( Id , Code , Name )</w:t>
+      </w:r>
+    </w:p>
+    <w:p>
+      <w:pPr>
+        <w:pStyle w:val="ListParagraph"/>
+        <w:numPr>
+          <w:ilvl w:val="0"/>
+          <w:numId w:val="2"/>
+        </w:numPr>
+        <w:rPr>
+          <w:lang w:val="en-US" w:bidi="ar-EG"/>
+        </w:rPr>
+      </w:pPr>
+      <w:r>
+        <w:rPr>
+          <w:lang w:val="en-US" w:bidi="ar-EG"/>
+        </w:rPr>
+        <w:t>Distinct ( Id , Code , Name )</w:t>
+      </w:r>
+    </w:p>
+    <w:p>
+      <w:pPr>
+        <w:pStyle w:val="ListParagraph"/>
+        <w:numPr>
+          <w:ilvl w:val="0"/>
+          <w:numId w:val="2"/>
+        </w:numPr>
+        <w:rPr>
+          <w:lang w:val="en-US" w:bidi="ar-EG"/>
+        </w:rPr>
+      </w:pPr>
+      <w:r>
+        <w:rPr>
+          <w:lang w:val="en-US" w:bidi="ar-EG"/>
+        </w:rPr>
+        <w:t>Product Unit Details ( Id )</w:t>
+      </w:r>
+    </w:p>
+    <w:p>
+      <w:pPr>
+        <w:pStyle w:val="ListParagraph"/>
+        <w:numPr>
+          <w:ilvl w:val="0"/>
+          <w:numId w:val="2"/>
+        </w:numPr>
+        <w:rPr>
+          <w:lang w:val="en-US" w:bidi="ar-EG"/>
+        </w:rPr>
+      </w:pPr>
+      <w:r>
+        <w:rPr>
+          <w:lang w:val="en-US" w:bidi="ar-EG"/>
+        </w:rPr>
+        <w:t>Color ( Id , Name , Created At , Updated At )</w:t>
+      </w:r>
+    </w:p>
+    <w:p>
+      <w:pPr>
+        <w:pStyle w:val="ListParagraph"/>
+        <w:numPr>
+          <w:ilvl w:val="0"/>
+          <w:numId w:val="2"/>
+        </w:numPr>
+        <w:rPr>
+          <w:lang w:val="en-US" w:bidi="ar-EG"/>
+        </w:rPr>
+      </w:pPr>
+      <w:r>
+        <w:rPr>
+          <w:lang w:val="en-US" w:bidi="ar-EG"/>
+        </w:rPr>
+        <w:t>Size ( Id , Value , Created At , Updated At )</w:t>
       </w:r>
     </w:p>
     <w:p>
@@ -802,6 +970,241 @@
           <w:lang w:val="en-US" w:bidi="ar-EG"/>
         </w:rPr>
         <w:t>Each Order must has one Shipment , Each Shipment must has one Order</w:t>
+      </w:r>
+    </w:p>
+    <w:p>
+      <w:pPr>
+        <w:pStyle w:val="ListParagraph"/>
+        <w:numPr>
+          <w:ilvl w:val="0"/>
+          <w:numId w:val="3"/>
+        </w:numPr>
+        <w:rPr>
+          <w:lang w:val="en-US" w:bidi="ar-EG"/>
+        </w:rPr>
+      </w:pPr>
+      <w:r>
+        <w:rPr>
+          <w:lang w:val="en-US" w:bidi="ar-EG"/>
+        </w:rPr>
+        <w:t>Each Customer may assigned to Many Distinct , Each Distinct may has many Customer</w:t>
+      </w:r>
+    </w:p>
+    <w:p>
+      <w:pPr>
+        <w:pStyle w:val="ListParagraph"/>
+        <w:numPr>
+          <w:ilvl w:val="0"/>
+          <w:numId w:val="3"/>
+        </w:numPr>
+        <w:rPr>
+          <w:lang w:val="en-US" w:bidi="ar-EG"/>
+        </w:rPr>
+      </w:pPr>
+      <w:r>
+        <w:rPr>
+          <w:lang w:val="en-US" w:bidi="ar-EG"/>
+        </w:rPr>
+        <w:t>Each country must has many Cities , Each City must has one Country</w:t>
+      </w:r>
+    </w:p>
+    <w:p>
+      <w:pPr>
+        <w:pStyle w:val="ListParagraph"/>
+        <w:numPr>
+          <w:ilvl w:val="0"/>
+          <w:numId w:val="3"/>
+        </w:numPr>
+        <w:rPr>
+          <w:lang w:val="en-US" w:bidi="ar-EG"/>
+        </w:rPr>
+      </w:pPr>
+      <w:r>
+        <w:rPr>
+          <w:lang w:val="en-US" w:bidi="ar-EG"/>
+        </w:rPr>
+        <w:t>Each City must has many Zones , Each Zone must has one City</w:t>
+      </w:r>
+    </w:p>
+    <w:p>
+      <w:pPr>
+        <w:pStyle w:val="ListParagraph"/>
+        <w:numPr>
+          <w:ilvl w:val="0"/>
+          <w:numId w:val="3"/>
+        </w:numPr>
+        <w:rPr>
+          <w:lang w:val="en-US" w:bidi="ar-EG"/>
+        </w:rPr>
+      </w:pPr>
+      <w:r>
+        <w:rPr>
+          <w:lang w:val="en-US" w:bidi="ar-EG"/>
+        </w:rPr>
+        <w:t xml:space="preserve">Each Zone must has many Distinct , each </w:t>
+      </w:r>
+      <w:r>
+        <w:rPr>
+          <w:lang w:val="en-US" w:bidi="ar-EG"/>
+        </w:rPr>
+        <w:t>Distinct must has one zone</w:t>
+      </w:r>
+    </w:p>
+    <w:p>
+      <w:pPr>
+        <w:pStyle w:val="ListParagraph"/>
+        <w:numPr>
+          <w:ilvl w:val="0"/>
+          <w:numId w:val="3"/>
+        </w:numPr>
+        <w:rPr>
+          <w:lang w:val="en-US" w:bidi="ar-EG"/>
+        </w:rPr>
+      </w:pPr>
+      <w:r>
+        <w:rPr>
+          <w:lang w:val="en-US" w:bidi="ar-EG"/>
+        </w:rPr>
+        <w:lastRenderedPageBreak/>
+        <w:t xml:space="preserve">Each Product Unit must </w:t>
+      </w:r>
+      <w:r>
+        <w:rPr>
+          <w:lang w:val="en-US" w:bidi="ar-EG"/>
+        </w:rPr>
+        <w:t>has</w:t>
+      </w:r>
+      <w:r>
+        <w:rPr>
+          <w:lang w:val="en-US" w:bidi="ar-EG"/>
+        </w:rPr>
+        <w:t xml:space="preserve"> </w:t>
+      </w:r>
+      <w:r>
+        <w:rPr>
+          <w:lang w:val="en-US" w:bidi="ar-EG"/>
+        </w:rPr>
+        <w:t>one</w:t>
+      </w:r>
+      <w:r>
+        <w:rPr>
+          <w:lang w:val="en-US" w:bidi="ar-EG"/>
+        </w:rPr>
+        <w:t xml:space="preserve"> </w:t>
+      </w:r>
+      <w:r>
+        <w:rPr>
+          <w:lang w:val="en-US" w:bidi="ar-EG"/>
+        </w:rPr>
+        <w:t>Product Unit Details</w:t>
+      </w:r>
+      <w:r>
+        <w:rPr>
+          <w:lang w:val="en-US" w:bidi="ar-EG"/>
+        </w:rPr>
+        <w:t xml:space="preserve"> , each </w:t>
+      </w:r>
+      <w:r>
+        <w:rPr>
+          <w:lang w:val="en-US" w:bidi="ar-EG"/>
+        </w:rPr>
+        <w:t>Product Unit Details</w:t>
+      </w:r>
+      <w:r>
+        <w:rPr>
+          <w:lang w:val="en-US" w:bidi="ar-EG"/>
+        </w:rPr>
+        <w:t xml:space="preserve"> must </w:t>
+      </w:r>
+      <w:r>
+        <w:rPr>
+          <w:lang w:val="en-US" w:bidi="ar-EG"/>
+        </w:rPr>
+        <w:t>assign to Product Unit</w:t>
+      </w:r>
+    </w:p>
+    <w:p>
+      <w:pPr>
+        <w:pStyle w:val="ListParagraph"/>
+        <w:numPr>
+          <w:ilvl w:val="0"/>
+          <w:numId w:val="3"/>
+        </w:numPr>
+        <w:rPr>
+          <w:lang w:val="en-US" w:bidi="ar-EG"/>
+        </w:rPr>
+      </w:pPr>
+      <w:r>
+        <w:rPr>
+          <w:lang w:val="en-US" w:bidi="ar-EG"/>
+        </w:rPr>
+        <w:t xml:space="preserve">Each Color </w:t>
+      </w:r>
+      <w:r>
+        <w:rPr>
+          <w:lang w:val="en-US" w:bidi="ar-EG"/>
+        </w:rPr>
+        <w:t>may has many</w:t>
+      </w:r>
+      <w:r>
+        <w:rPr>
+          <w:lang w:val="en-US" w:bidi="ar-EG"/>
+        </w:rPr>
+        <w:t xml:space="preserve"> </w:t>
+      </w:r>
+      <w:r>
+        <w:rPr>
+          <w:lang w:val="en-US" w:bidi="ar-EG"/>
+        </w:rPr>
+        <w:t>Product Unit Details</w:t>
+      </w:r>
+      <w:r>
+        <w:rPr>
+          <w:lang w:val="en-US" w:bidi="ar-EG"/>
+        </w:rPr>
+        <w:t xml:space="preserve"> ,</w:t>
+      </w:r>
+      <w:r>
+        <w:rPr>
+          <w:lang w:val="en-US" w:bidi="ar-EG"/>
+        </w:rPr>
+        <w:t>Product Unit Details</w:t>
+      </w:r>
+      <w:r>
+        <w:rPr>
+          <w:lang w:val="en-US" w:bidi="ar-EG"/>
+        </w:rPr>
+        <w:t xml:space="preserve"> </w:t>
+      </w:r>
+      <w:r>
+        <w:rPr>
+          <w:lang w:val="en-US" w:bidi="ar-EG"/>
+        </w:rPr>
+        <w:t>may</w:t>
+      </w:r>
+      <w:r>
+        <w:rPr>
+          <w:lang w:val="en-US" w:bidi="ar-EG"/>
+        </w:rPr>
+        <w:t xml:space="preserve"> assigned to one color</w:t>
+      </w:r>
+    </w:p>
+    <w:p>
+      <w:pPr>
+        <w:pStyle w:val="ListParagraph"/>
+        <w:numPr>
+          <w:ilvl w:val="0"/>
+          <w:numId w:val="3"/>
+        </w:numPr>
+        <w:rPr>
+          <w:lang w:val="en-US" w:bidi="ar-EG"/>
+        </w:rPr>
+      </w:pPr>
+      <w:r>
+        <w:rPr>
+          <w:lang w:val="en-US" w:bidi="ar-EG"/>
+        </w:rPr>
+        <w:t>Each Size may has many Product Unit Details , Product Unit Details may assigned to one Size</w:t>
       </w:r>
     </w:p>
     <w:p>

</xml_diff>